<commit_message>
revise the style of the fourth level title
</commit_message>
<xml_diff>
--- a/电子科技大学研究生学位论文模板.docx
+++ b/电子科技大学研究生学位论文模板.docx
@@ -4911,9 +4911,6 @@
           <w:tab w:val="right" w:leader="middleDot" w:pos="8494"/>
         </w:tabs>
         <w:ind w:left="720" w:hangingChars="300" w:hanging="720"/>
-        <w:rPr>
-          <w:rFonts w:hint="eastAsia"/>
-        </w:rPr>
         <w:sectPr>
           <w:headerReference w:type="even" r:id="rId21"/>
           <w:headerReference w:type="default" r:id="rId22"/>
@@ -5129,57 +5126,12 @@
           </w:p>
         </w:tc>
       </w:tr>
-      <w:tr>
-        <w:trPr>
-          <w:trHeight w:val="510"/>
-        </w:trPr>
-        <w:tc>
-          <w:tcPr>
-            <w:tcW w:w="1134" w:type="dxa"/>
-            <w:vAlign w:val="center"/>
-          </w:tcPr>
-          <w:p>
-            <w:pPr>
-              <w:pStyle w:val="aff4"/>
-              <w:rPr>
-                <w:color w:val="000000"/>
-              </w:rPr>
-            </w:pPr>
-          </w:p>
-        </w:tc>
-        <w:tc>
-          <w:tcPr>
-            <w:tcW w:w="6521" w:type="dxa"/>
-            <w:vAlign w:val="center"/>
-          </w:tcPr>
-          <w:p>
-            <w:pPr>
-              <w:pStyle w:val="aff4"/>
-            </w:pPr>
-          </w:p>
-        </w:tc>
-        <w:tc>
-          <w:tcPr>
-            <w:tcW w:w="839" w:type="dxa"/>
-            <w:vAlign w:val="center"/>
-          </w:tcPr>
-          <w:p>
-            <w:pPr>
-              <w:pStyle w:val="aff4"/>
-              <w:jc w:val="center"/>
-            </w:pPr>
-          </w:p>
-        </w:tc>
-      </w:tr>
     </w:tbl>
     <w:p>
       <w:pPr>
         <w:adjustRightInd w:val="0"/>
         <w:spacing w:line="360" w:lineRule="atLeast"/>
         <w:ind w:firstLineChars="0" w:firstLine="0"/>
-        <w:rPr>
-          <w:rFonts w:hint="eastAsia"/>
-        </w:rPr>
         <w:sectPr>
           <w:headerReference w:type="even" r:id="rId23"/>
           <w:headerReference w:type="default" r:id="rId24"/>
@@ -5459,20 +5411,6 @@
         <w:adjustRightInd w:val="0"/>
         <w:spacing w:line="360" w:lineRule="atLeast"/>
         <w:ind w:firstLine="480"/>
-      </w:pPr>
-    </w:p>
-    <w:p>
-      <w:pPr>
-        <w:adjustRightInd w:val="0"/>
-        <w:spacing w:line="360" w:lineRule="atLeast"/>
-        <w:ind w:firstLine="480"/>
-      </w:pPr>
-    </w:p>
-    <w:p>
-      <w:pPr>
-        <w:adjustRightInd w:val="0"/>
-        <w:spacing w:line="360" w:lineRule="atLeast"/>
-        <w:ind w:firstLine="480"/>
         <w:sectPr>
           <w:headerReference w:type="even" r:id="rId25"/>
           <w:headerReference w:type="default" r:id="rId26"/>
@@ -5663,10 +5601,10 @@
             <v:path o:extrusionok="f" gradientshapeok="t" o:connecttype="rect"/>
             <o:lock v:ext="edit" aspectratio="t"/>
           </v:shapetype>
-          <v:shape id="_x0000_i1297" type="#_x0000_t75" style="width:410.65pt;height:166.2pt" o:ole="">
+          <v:shape id="_x0000_i1025" type="#_x0000_t75" style="width:410.7pt;height:166.3pt" o:ole="">
             <v:imagedata r:id="rId27" o:title=""/>
           </v:shape>
-          <o:OLEObject Type="Embed" ProgID="Visio.Drawing.15" ShapeID="_x0000_i1297" DrawAspect="Content" ObjectID="_1798653101" r:id="rId28"/>
+          <o:OLEObject Type="Embed" ProgID="Visio.Drawing.15" ShapeID="_x0000_i1025" DrawAspect="Content" ObjectID="_1804676971" r:id="rId28"/>
         </w:object>
       </w:r>
     </w:p>
@@ -9850,6 +9788,13 @@
                 <w:sz w:val="18"/>
                 <w:szCs w:val="18"/>
               </w:rPr>
+            </w:r>
+            <w:r>
+              <w:rPr>
+                <w:rFonts w:eastAsia="楷体"/>
+                <w:sz w:val="18"/>
+                <w:szCs w:val="18"/>
+              </w:rPr>
               <w:fldChar w:fldCharType="separate"/>
             </w:r>
             <w:r>
@@ -10251,6 +10196,13 @@
                 <w:sz w:val="18"/>
                 <w:szCs w:val="18"/>
               </w:rPr>
+            </w:r>
+            <w:r>
+              <w:rPr>
+                <w:rFonts w:eastAsia="楷体"/>
+                <w:sz w:val="18"/>
+                <w:szCs w:val="18"/>
+              </w:rPr>
               <w:fldChar w:fldCharType="separate"/>
             </w:r>
             <w:r>
@@ -10727,6 +10679,13 @@
                 <w:szCs w:val="18"/>
               </w:rPr>
               <w:instrText xml:space="preserve">  \* MERGEFORMAT </w:instrText>
+            </w:r>
+            <w:r>
+              <w:rPr>
+                <w:rFonts w:eastAsia="楷体"/>
+                <w:sz w:val="18"/>
+                <w:szCs w:val="18"/>
+              </w:rPr>
             </w:r>
             <w:r>
               <w:rPr>
@@ -11779,11 +11738,19 @@
         </w:rPr>
         <w:t>段</w:t>
       </w:r>
-      <w:r>
-        <w:rPr>
-          <w:rFonts w:hint="eastAsia"/>
-        </w:rPr>
-        <w:t>段后距</w:t>
+      <w:proofErr w:type="gramStart"/>
+      <w:r>
+        <w:rPr>
+          <w:rFonts w:hint="eastAsia"/>
+        </w:rPr>
+        <w:t>段</w:t>
+      </w:r>
+      <w:proofErr w:type="gramEnd"/>
+      <w:r>
+        <w:rPr>
+          <w:rFonts w:hint="eastAsia"/>
+        </w:rPr>
+        <w:t>后距</w:t>
       </w:r>
       <w:r>
         <w:rPr>
@@ -12187,10 +12154,10 @@
       </w:r>
       <w:r>
         <w:object w:dxaOrig="1411" w:dyaOrig="1231" w14:anchorId="1DDC993E">
-          <v:shape id="_x0000_i1298" type="#_x0000_t75" style="width:1in;height:56.9pt" o:ole="">
+          <v:shape id="_x0000_i1026" type="#_x0000_t75" style="width:1in;height:56.8pt" o:ole="">
             <v:imagedata r:id="rId33" o:title=""/>
           </v:shape>
-          <o:OLEObject Type="Embed" ProgID="Visio.Drawing.15" ShapeID="_x0000_i1298" DrawAspect="Content" ObjectID="_1798653102" r:id="rId34"/>
+          <o:OLEObject Type="Embed" ProgID="Visio.Drawing.15" ShapeID="_x0000_i1026" DrawAspect="Content" ObjectID="_1804676972" r:id="rId34"/>
         </w:object>
       </w:r>
       <w:r>
@@ -12198,10 +12165,10 @@
       </w:r>
       <w:r>
         <w:object w:dxaOrig="1230" w:dyaOrig="1231" w14:anchorId="23F58DDD">
-          <v:shape id="_x0000_i1299" type="#_x0000_t75" style="width:57.1pt;height:56.9pt" o:ole="">
+          <v:shape id="_x0000_i1027" type="#_x0000_t75" style="width:57.3pt;height:56.8pt" o:ole="">
             <v:imagedata r:id="rId35" o:title=""/>
           </v:shape>
-          <o:OLEObject Type="Embed" ProgID="Visio.Drawing.15" ShapeID="_x0000_i1299" DrawAspect="Content" ObjectID="_1798653103" r:id="rId36"/>
+          <o:OLEObject Type="Embed" ProgID="Visio.Drawing.15" ShapeID="_x0000_i1027" DrawAspect="Content" ObjectID="_1804676973" r:id="rId36"/>
         </w:object>
       </w:r>
       <w:r>
@@ -12209,10 +12176,10 @@
       </w:r>
       <w:r>
         <w:object w:dxaOrig="1230" w:dyaOrig="1231" w14:anchorId="2D8B5B1B">
-          <v:shape id="_x0000_i1300" type="#_x0000_t75" style="width:57.1pt;height:56.9pt" o:ole="">
+          <v:shape id="_x0000_i1028" type="#_x0000_t75" style="width:57.3pt;height:56.8pt" o:ole="">
             <v:imagedata r:id="rId37" o:title=""/>
           </v:shape>
-          <o:OLEObject Type="Embed" ProgID="Visio.Drawing.15" ShapeID="_x0000_i1300" DrawAspect="Content" ObjectID="_1798653104" r:id="rId38"/>
+          <o:OLEObject Type="Embed" ProgID="Visio.Drawing.15" ShapeID="_x0000_i1028" DrawAspect="Content" ObjectID="_1804676974" r:id="rId38"/>
         </w:object>
       </w:r>
     </w:p>
@@ -12579,7 +12546,25 @@
           <w:sz w:val="21"/>
           <w:szCs w:val="21"/>
         </w:rPr>
-        <w:t>，首段段前距、末段段后距</w:t>
+        <w:t>，首段段前距、末段</w:t>
+      </w:r>
+      <w:proofErr w:type="gramStart"/>
+      <w:r>
+        <w:rPr>
+          <w:rFonts w:hint="eastAsia"/>
+          <w:sz w:val="21"/>
+          <w:szCs w:val="21"/>
+        </w:rPr>
+        <w:t>段</w:t>
+      </w:r>
+      <w:proofErr w:type="gramEnd"/>
+      <w:r>
+        <w:rPr>
+          <w:rFonts w:hint="eastAsia"/>
+          <w:sz w:val="21"/>
+          <w:szCs w:val="21"/>
+        </w:rPr>
+        <w:t>后距</w:t>
       </w:r>
       <w:r>
         <w:rPr>
@@ -13324,12 +13309,6 @@
           <w:rFonts w:cs="Times New Roman"/>
         </w:rPr>
       </w:pPr>
-      <w:r>
-        <w:rPr>
-          <w:rFonts w:cs="Times New Roman"/>
-        </w:rPr>
-        <w:t xml:space="preserve"> </w:t>
-      </w:r>
       <w:bookmarkStart w:id="100" w:name="_Ref92307733"/>
       <w:r>
         <w:rPr>
@@ -13553,17 +13532,17 @@
       <w:pPr>
         <w:pStyle w:val="2"/>
       </w:pPr>
-      <w:bookmarkStart w:id="106" w:name="_Toc92377598"/>
-      <w:bookmarkStart w:id="107" w:name="_Toc188035932"/>
-      <w:bookmarkStart w:id="108" w:name="_Toc188040088"/>
+      <w:bookmarkStart w:id="106" w:name="_Toc188035932"/>
+      <w:bookmarkStart w:id="107" w:name="_Toc188040088"/>
+      <w:bookmarkStart w:id="108" w:name="_Toc92377598"/>
       <w:r>
         <w:rPr>
           <w:rFonts w:hint="eastAsia"/>
         </w:rPr>
         <w:t>引言</w:t>
       </w:r>
+      <w:bookmarkEnd w:id="106"/>
       <w:bookmarkEnd w:id="107"/>
-      <w:bookmarkEnd w:id="108"/>
     </w:p>
     <w:p>
       <w:pPr>
@@ -13612,7 +13591,7 @@
         <w:pStyle w:val="2"/>
       </w:pPr>
       <w:bookmarkStart w:id="109" w:name="_Toc188040089"/>
-      <w:bookmarkEnd w:id="106"/>
+      <w:bookmarkEnd w:id="108"/>
       <w:r>
         <w:rPr>
           <w:rFonts w:hint="eastAsia"/>
@@ -13752,8 +13731,8 @@
         <w:tab/>
       </w:r>
       <w:bookmarkStart w:id="111" w:name="_Ref17402705"/>
-      <w:bookmarkStart w:id="112" w:name="_Toc188039683"/>
-      <w:bookmarkStart w:id="113" w:name="_Ref188039953"/>
+      <w:bookmarkStart w:id="112" w:name="_Ref188039953"/>
+      <w:bookmarkStart w:id="113" w:name="_Toc188039683"/>
       <w:bookmarkStart w:id="114" w:name="_Toc188040114"/>
       <w:r>
         <w:rPr>
@@ -13869,17 +13848,17 @@
       <w:r>
         <w:fldChar w:fldCharType="end"/>
       </w:r>
+      <w:bookmarkEnd w:id="112"/>
+      <w:r>
+        <w:t xml:space="preserve"> </w:t>
+      </w:r>
+      <w:r>
+        <w:rPr>
+          <w:rFonts w:hint="eastAsia"/>
+        </w:rPr>
+        <w:t>学位论文页面设置</w:t>
+      </w:r>
       <w:bookmarkEnd w:id="113"/>
-      <w:r>
-        <w:t xml:space="preserve"> </w:t>
-      </w:r>
-      <w:r>
-        <w:rPr>
-          <w:rFonts w:hint="eastAsia"/>
-        </w:rPr>
-        <w:t>学位论文页面设置</w:t>
-      </w:r>
-      <w:bookmarkEnd w:id="112"/>
       <w:bookmarkEnd w:id="114"/>
     </w:p>
     <w:p>
@@ -14240,8 +14219,8 @@
       <w:pPr>
         <w:pStyle w:val="1"/>
       </w:pPr>
-      <w:bookmarkStart w:id="115" w:name="_Toc92377601"/>
-      <w:bookmarkStart w:id="116" w:name="_Toc188040091"/>
+      <w:bookmarkStart w:id="115" w:name="_Toc188040091"/>
+      <w:bookmarkStart w:id="116" w:name="_Toc92377601"/>
       <w:r>
         <w:rPr>
           <w:rFonts w:hint="eastAsia"/>
@@ -14259,7 +14238,7 @@
         </w:rPr>
         <w:t>2</w:t>
       </w:r>
-      <w:bookmarkEnd w:id="116"/>
+      <w:bookmarkEnd w:id="115"/>
     </w:p>
     <w:p>
       <w:pPr>
@@ -14323,9 +14302,6 @@
     <w:p>
       <w:pPr>
         <w:ind w:firstLine="480"/>
-        <w:rPr>
-          <w:rFonts w:hint="eastAsia"/>
-        </w:rPr>
       </w:pPr>
     </w:p>
     <w:p>
@@ -14416,9 +14392,6 @@
     <w:p>
       <w:pPr>
         <w:pStyle w:val="2"/>
-        <w:rPr>
-          <w:rFonts w:hint="eastAsia"/>
-        </w:rPr>
       </w:pPr>
       <w:bookmarkStart w:id="127" w:name="_Toc188040099"/>
       <w:r>
@@ -14483,9 +14456,6 @@
     <w:p>
       <w:pPr>
         <w:pStyle w:val="2"/>
-        <w:rPr>
-          <w:rFonts w:hint="eastAsia"/>
-        </w:rPr>
       </w:pPr>
       <w:bookmarkStart w:id="132" w:name="_Toc188035966"/>
       <w:bookmarkStart w:id="133" w:name="_Toc188040102"/>
@@ -14501,9 +14471,6 @@
     <w:p>
       <w:pPr>
         <w:ind w:firstLine="480"/>
-        <w:rPr>
-          <w:rFonts w:hint="eastAsia"/>
-        </w:rPr>
       </w:pPr>
     </w:p>
     <w:p>
@@ -14572,7 +14539,7 @@
         </w:rPr>
         <w:t>谢</w:t>
       </w:r>
-      <w:bookmarkEnd w:id="115"/>
+      <w:bookmarkEnd w:id="116"/>
       <w:bookmarkEnd w:id="134"/>
     </w:p>
     <w:p>
@@ -21595,7 +21562,19 @@
           <w:rFonts w:hint="eastAsia"/>
         </w:rPr>
         <w:lastRenderedPageBreak/>
-        <w:t>攻读博士学位期间取得的成果</w:t>
+        <w:t>攻读</w:t>
+      </w:r>
+      <w:r>
+        <w:rPr>
+          <w:rFonts w:hint="eastAsia"/>
+        </w:rPr>
+        <w:t>硕士</w:t>
+      </w:r>
+      <w:r>
+        <w:rPr>
+          <w:rFonts w:hint="eastAsia"/>
+        </w:rPr>
+        <w:t>学位期间取得的成果</w:t>
       </w:r>
       <w:bookmarkEnd w:id="150"/>
       <w:bookmarkEnd w:id="151"/>
@@ -26579,7 +26558,7 @@
     <w:uiPriority w:val="9"/>
     <w:unhideWhenUsed/>
     <w:qFormat/>
-    <w:rsid w:val="002B1D9F"/>
+    <w:rsid w:val="00C921AF"/>
     <w:pPr>
       <w:keepNext/>
       <w:keepLines/>
@@ -26591,7 +26570,7 @@
       <w:outlineLvl w:val="3"/>
     </w:pPr>
     <w:rPr>
-      <w:rFonts w:cstheme="majorBidi"/>
+      <w:rFonts w:eastAsia="黑体" w:cstheme="majorBidi"/>
       <w:b/>
       <w:bCs/>
       <w:szCs w:val="28"/>
@@ -26672,12 +26651,11 @@
     <w:basedOn w:val="a2"/>
     <w:link w:val="4"/>
     <w:uiPriority w:val="9"/>
-    <w:rsid w:val="002B1D9F"/>
+    <w:rsid w:val="00C921AF"/>
     <w:rPr>
-      <w:rFonts w:ascii="Times New Roman" w:eastAsia="宋体" w:hAnsi="Times New Roman" w:cstheme="majorBidi"/>
+      <w:rFonts w:eastAsia="黑体" w:cstheme="majorBidi"/>
       <w:b/>
       <w:bCs/>
-      <w:sz w:val="24"/>
       <w:szCs w:val="28"/>
     </w:rPr>
   </w:style>

</xml_diff>